<commit_message>
Add conclusion to ppt and docu
</commit_message>
<xml_diff>
--- a/submission/Docu.docx
+++ b/submission/Docu.docx
@@ -238,12 +238,12 @@
           <wp:inline distB="19050" distT="19050" distL="19050" distR="19050">
             <wp:extent cx="3436350" cy="895350"/>
             <wp:effectExtent b="0" l="0" r="0" t="0"/>
-            <wp:docPr id="20" name="image1.png"/>
+            <wp:docPr id="22" name="image6.png"/>
             <a:graphic>
               <a:graphicData uri="http://schemas.openxmlformats.org/drawingml/2006/picture">
                 <pic:pic>
                   <pic:nvPicPr>
-                    <pic:cNvPr id="0" name="image1.png"/>
+                    <pic:cNvPr id="0" name="image6.png"/>
                     <pic:cNvPicPr preferRelativeResize="0"/>
                   </pic:nvPicPr>
                   <pic:blipFill>
@@ -290,12 +290,12 @@
           <wp:inline distB="19050" distT="19050" distL="19050" distR="19050">
             <wp:extent cx="3889650" cy="2044325"/>
             <wp:effectExtent b="0" l="0" r="0" t="0"/>
-            <wp:docPr id="7" name="image7.png"/>
+            <wp:docPr id="3" name="image1.png"/>
             <a:graphic>
               <a:graphicData uri="http://schemas.openxmlformats.org/drawingml/2006/picture">
                 <pic:pic>
                   <pic:nvPicPr>
-                    <pic:cNvPr id="0" name="image7.png"/>
+                    <pic:cNvPr id="0" name="image1.png"/>
                     <pic:cNvPicPr preferRelativeResize="0"/>
                   </pic:nvPicPr>
                   <pic:blipFill>
@@ -375,6 +375,311 @@
     </w:p>
     <w:p>
       <w:pPr>
+        <w:widowControl w:val="0"/>
+        <w:spacing w:after="240" w:lineRule="auto"/>
+        <w:ind w:left="0" w:firstLine="0"/>
+        <w:rPr>
+          <w:color w:val="0e101a"/>
+        </w:rPr>
+      </w:pPr>
+      <w:r>
+        <w:rPr>
+          <w:color w:val="0e101a"/>
+          <w:rtl w:val="0"/>
+        </w:rPr>
+        <w:t xml:space="preserve">Setup:</w:t>
+      </w:r>
+    </w:p>
+    <w:p>
+      <w:pPr>
+        <w:widowControl w:val="0"/>
+        <w:numPr>
+          <w:ilvl w:val="0"/>
+          <w:numId w:val="1"/>
+        </w:numPr>
+        <w:spacing w:after="0" w:afterAutospacing="0" w:lineRule="auto"/>
+        <w:ind w:left="720" w:hanging="360"/>
+        <w:rPr>
+          <w:color w:val="0e101a"/>
+          <w:u w:val="none"/>
+        </w:rPr>
+      </w:pPr>
+      <w:r>
+        <w:rPr>
+          <w:color w:val="0e101a"/>
+          <w:rtl w:val="0"/>
+        </w:rPr>
+        <w:t xml:space="preserve">Hardware</w:t>
+      </w:r>
+    </w:p>
+    <w:p>
+      <w:pPr>
+        <w:widowControl w:val="0"/>
+        <w:numPr>
+          <w:ilvl w:val="1"/>
+          <w:numId w:val="1"/>
+        </w:numPr>
+        <w:spacing w:after="0" w:afterAutospacing="0" w:lineRule="auto"/>
+        <w:ind w:left="1440" w:hanging="360"/>
+        <w:rPr>
+          <w:rFonts w:ascii="Lato" w:cs="Lato" w:eastAsia="Lato" w:hAnsi="Lato"/>
+          <w:color w:val="595959"/>
+        </w:rPr>
+      </w:pPr>
+      <w:r>
+        <w:rPr>
+          <w:color w:val="0e101a"/>
+          <w:rtl w:val="0"/>
+        </w:rPr>
+        <w:t xml:space="preserve">Ubuntu 22.04.5 LTS</w:t>
+      </w:r>
+    </w:p>
+    <w:p>
+      <w:pPr>
+        <w:widowControl w:val="0"/>
+        <w:numPr>
+          <w:ilvl w:val="1"/>
+          <w:numId w:val="1"/>
+        </w:numPr>
+        <w:spacing w:after="0" w:afterAutospacing="0" w:lineRule="auto"/>
+        <w:ind w:left="1440" w:hanging="360"/>
+        <w:rPr>
+          <w:rFonts w:ascii="Lato" w:cs="Lato" w:eastAsia="Lato" w:hAnsi="Lato"/>
+          <w:color w:val="595959"/>
+        </w:rPr>
+      </w:pPr>
+      <w:r>
+        <w:rPr>
+          <w:color w:val="0e101a"/>
+          <w:rtl w:val="0"/>
+        </w:rPr>
+        <w:t xml:space="preserve">AMD Ryzen 7 7700X</w:t>
+      </w:r>
+    </w:p>
+    <w:p>
+      <w:pPr>
+        <w:widowControl w:val="0"/>
+        <w:numPr>
+          <w:ilvl w:val="1"/>
+          <w:numId w:val="1"/>
+        </w:numPr>
+        <w:spacing w:after="0" w:afterAutospacing="0" w:lineRule="auto"/>
+        <w:ind w:left="1440" w:hanging="360"/>
+        <w:rPr>
+          <w:rFonts w:ascii="Lato" w:cs="Lato" w:eastAsia="Lato" w:hAnsi="Lato"/>
+          <w:color w:val="595959"/>
+        </w:rPr>
+      </w:pPr>
+      <w:r>
+        <w:rPr>
+          <w:color w:val="0e101a"/>
+          <w:rtl w:val="0"/>
+        </w:rPr>
+        <w:t xml:space="preserve">Nvidia Geforce RTX 3080</w:t>
+      </w:r>
+    </w:p>
+    <w:p>
+      <w:pPr>
+        <w:widowControl w:val="0"/>
+        <w:numPr>
+          <w:ilvl w:val="0"/>
+          <w:numId w:val="1"/>
+        </w:numPr>
+        <w:spacing w:after="0" w:afterAutospacing="0" w:lineRule="auto"/>
+        <w:ind w:left="720" w:hanging="360"/>
+        <w:rPr>
+          <w:rFonts w:ascii="Lato" w:cs="Lato" w:eastAsia="Lato" w:hAnsi="Lato"/>
+          <w:color w:val="595959"/>
+          <w:sz w:val="26"/>
+          <w:szCs w:val="26"/>
+        </w:rPr>
+      </w:pPr>
+      <w:r>
+        <w:rPr>
+          <w:color w:val="0e101a"/>
+          <w:rtl w:val="0"/>
+        </w:rPr>
+        <w:t xml:space="preserve">Sliding window</w:t>
+      </w:r>
+    </w:p>
+    <w:p>
+      <w:pPr>
+        <w:widowControl w:val="0"/>
+        <w:numPr>
+          <w:ilvl w:val="1"/>
+          <w:numId w:val="1"/>
+        </w:numPr>
+        <w:spacing w:after="0" w:afterAutospacing="0" w:lineRule="auto"/>
+        <w:ind w:left="1440" w:hanging="360"/>
+        <w:rPr>
+          <w:rFonts w:ascii="Lato" w:cs="Lato" w:eastAsia="Lato" w:hAnsi="Lato"/>
+          <w:color w:val="595959"/>
+        </w:rPr>
+      </w:pPr>
+      <w:r>
+        <w:rPr>
+          <w:color w:val="0e101a"/>
+          <w:rtl w:val="0"/>
+        </w:rPr>
+        <w:t xml:space="preserve">500 window size</w:t>
+      </w:r>
+    </w:p>
+    <w:p>
+      <w:pPr>
+        <w:widowControl w:val="0"/>
+        <w:numPr>
+          <w:ilvl w:val="1"/>
+          <w:numId w:val="1"/>
+        </w:numPr>
+        <w:spacing w:after="240" w:lineRule="auto"/>
+        <w:ind w:left="1440" w:hanging="360"/>
+        <w:rPr>
+          <w:rFonts w:ascii="Lato" w:cs="Lato" w:eastAsia="Lato" w:hAnsi="Lato"/>
+          <w:color w:val="595959"/>
+        </w:rPr>
+      </w:pPr>
+      <w:r>
+        <w:rPr>
+          <w:color w:val="0e101a"/>
+          <w:rtl w:val="0"/>
+        </w:rPr>
+        <w:t xml:space="preserve">90% overlap</w:t>
+      </w:r>
+      <w:r>
+        <w:rPr>
+          <w:rtl w:val="0"/>
+        </w:rPr>
+      </w:r>
+    </w:p>
+    <w:p>
+      <w:pPr>
+        <w:widowControl w:val="0"/>
+        <w:spacing w:after="240" w:lineRule="auto"/>
+        <w:ind w:left="0" w:firstLine="0"/>
+        <w:rPr>
+          <w:color w:val="0e101a"/>
+        </w:rPr>
+      </w:pPr>
+      <w:r>
+        <w:rPr>
+          <w:color w:val="0e101a"/>
+        </w:rPr>
+        <w:drawing>
+          <wp:inline distB="19050" distT="19050" distL="19050" distR="19050">
+            <wp:extent cx="4124425" cy="3899250"/>
+            <wp:effectExtent b="0" l="0" r="0" t="0"/>
+            <wp:docPr descr="Screenshot from 2025-06-12 07-57-00.png" id="12" name="image18.png"/>
+            <a:graphic>
+              <a:graphicData uri="http://schemas.openxmlformats.org/drawingml/2006/picture">
+                <pic:pic>
+                  <pic:nvPicPr>
+                    <pic:cNvPr descr="Screenshot from 2025-06-12 07-57-00.png" id="0" name="image18.png"/>
+                    <pic:cNvPicPr preferRelativeResize="0"/>
+                  </pic:nvPicPr>
+                  <pic:blipFill>
+                    <a:blip r:embed="rId8"/>
+                    <a:srcRect b="0" l="0" r="0" t="6323"/>
+                    <a:stretch>
+                      <a:fillRect/>
+                    </a:stretch>
+                  </pic:blipFill>
+                  <pic:spPr>
+                    <a:xfrm>
+                      <a:off x="0" y="0"/>
+                      <a:ext cx="4124425" cy="3899250"/>
+                    </a:xfrm>
+                    <a:prstGeom prst="rect"/>
+                    <a:ln/>
+                  </pic:spPr>
+                </pic:pic>
+              </a:graphicData>
+            </a:graphic>
+          </wp:inline>
+        </w:drawing>
+      </w:r>
+      <w:r>
+        <w:rPr>
+          <w:rtl w:val="0"/>
+        </w:rPr>
+      </w:r>
+    </w:p>
+    <w:p>
+      <w:pPr>
+        <w:widowControl w:val="0"/>
+        <w:spacing w:after="240" w:lineRule="auto"/>
+        <w:ind w:left="0" w:firstLine="0"/>
+        <w:rPr>
+          <w:color w:val="0e101a"/>
+        </w:rPr>
+      </w:pPr>
+      <w:r>
+        <w:rPr>
+          <w:rtl w:val="0"/>
+        </w:rPr>
+      </w:r>
+    </w:p>
+    <w:p>
+      <w:pPr>
+        <w:widowControl w:val="0"/>
+        <w:spacing w:after="240" w:lineRule="auto"/>
+        <w:ind w:left="0" w:firstLine="0"/>
+        <w:rPr>
+          <w:color w:val="0e101a"/>
+        </w:rPr>
+      </w:pPr>
+      <w:r>
+        <w:rPr>
+          <w:rtl w:val="0"/>
+        </w:rPr>
+      </w:r>
+    </w:p>
+    <w:p>
+      <w:pPr>
+        <w:widowControl w:val="0"/>
+        <w:spacing w:after="240" w:lineRule="auto"/>
+        <w:ind w:left="0" w:firstLine="0"/>
+        <w:rPr>
+          <w:color w:val="0e101a"/>
+        </w:rPr>
+      </w:pPr>
+      <w:r>
+        <w:rPr>
+          <w:rtl w:val="0"/>
+        </w:rPr>
+      </w:r>
+    </w:p>
+    <w:p>
+      <w:pPr>
+        <w:widowControl w:val="0"/>
+        <w:spacing w:after="240" w:lineRule="auto"/>
+        <w:ind w:left="0" w:firstLine="0"/>
+        <w:rPr>
+          <w:color w:val="0e101a"/>
+        </w:rPr>
+      </w:pPr>
+      <w:r>
+        <w:rPr>
+          <w:rtl w:val="0"/>
+        </w:rPr>
+      </w:r>
+    </w:p>
+    <w:p>
+      <w:pPr>
+        <w:widowControl w:val="0"/>
+        <w:spacing w:after="240" w:lineRule="auto"/>
+        <w:ind w:left="0" w:firstLine="0"/>
+        <w:rPr>
+          <w:color w:val="0e101a"/>
+        </w:rPr>
+      </w:pPr>
+      <w:r>
+        <w:rPr>
+          <w:rtl w:val="0"/>
+        </w:rPr>
+      </w:r>
+    </w:p>
+    <w:p>
+      <w:pPr>
         <w:rPr>
           <w:color w:val="0e101a"/>
         </w:rPr>
@@ -421,16 +726,16 @@
           <wp:inline distB="19050" distT="19050" distL="19050" distR="19050">
             <wp:extent cx="3785275" cy="2261100"/>
             <wp:effectExtent b="0" l="0" r="0" t="0"/>
-            <wp:docPr descr="Screenshot from 2025-06-01 08-03-06.png" id="21" name="image3.png"/>
+            <wp:docPr descr="Screenshot from 2025-06-01 08-03-06.png" id="7" name="image4.png"/>
             <a:graphic>
               <a:graphicData uri="http://schemas.openxmlformats.org/drawingml/2006/picture">
                 <pic:pic>
                   <pic:nvPicPr>
-                    <pic:cNvPr descr="Screenshot from 2025-06-01 08-03-06.png" id="0" name="image3.png"/>
+                    <pic:cNvPr descr="Screenshot from 2025-06-01 08-03-06.png" id="0" name="image4.png"/>
                     <pic:cNvPicPr preferRelativeResize="0"/>
                   </pic:nvPicPr>
                   <pic:blipFill>
-                    <a:blip r:embed="rId8"/>
+                    <a:blip r:embed="rId9"/>
                     <a:srcRect b="0" l="0" r="0" t="0"/>
                     <a:stretch>
                       <a:fillRect/>
@@ -482,16 +787,16 @@
           <wp:inline distB="19050" distT="19050" distL="19050" distR="19050">
             <wp:extent cx="3560931" cy="2261100"/>
             <wp:effectExtent b="0" l="0" r="0" t="0"/>
-            <wp:docPr descr="Screenshot from 2025-06-01 08-03-16.png" id="1" name="image8.png"/>
+            <wp:docPr descr="Screenshot from 2025-06-01 08-03-16.png" id="8" name="image2.png"/>
             <a:graphic>
               <a:graphicData uri="http://schemas.openxmlformats.org/drawingml/2006/picture">
                 <pic:pic>
                   <pic:nvPicPr>
-                    <pic:cNvPr descr="Screenshot from 2025-06-01 08-03-16.png" id="0" name="image8.png"/>
+                    <pic:cNvPr descr="Screenshot from 2025-06-01 08-03-16.png" id="0" name="image2.png"/>
                     <pic:cNvPicPr preferRelativeResize="0"/>
                   </pic:nvPicPr>
                   <pic:blipFill>
-                    <a:blip r:embed="rId9"/>
+                    <a:blip r:embed="rId10"/>
                     <a:srcRect b="0" l="0" r="0" t="0"/>
                     <a:stretch>
                       <a:fillRect/>
@@ -532,150 +837,6 @@
     <w:p>
       <w:pPr>
         <w:rPr>
-          <w:color w:val="0e101a"/>
-        </w:rPr>
-      </w:pPr>
-      <w:r>
-        <w:rPr>
-          <w:rtl w:val="0"/>
-        </w:rPr>
-      </w:r>
-    </w:p>
-    <w:p>
-      <w:pPr>
-        <w:rPr>
-          <w:color w:val="0e101a"/>
-        </w:rPr>
-      </w:pPr>
-      <w:r>
-        <w:rPr>
-          <w:rtl w:val="0"/>
-        </w:rPr>
-      </w:r>
-    </w:p>
-    <w:p>
-      <w:pPr>
-        <w:rPr>
-          <w:color w:val="0e101a"/>
-        </w:rPr>
-      </w:pPr>
-      <w:r>
-        <w:rPr>
-          <w:rtl w:val="0"/>
-        </w:rPr>
-      </w:r>
-    </w:p>
-    <w:p>
-      <w:pPr>
-        <w:rPr>
-          <w:color w:val="0e101a"/>
-        </w:rPr>
-      </w:pPr>
-      <w:r>
-        <w:rPr>
-          <w:rtl w:val="0"/>
-        </w:rPr>
-      </w:r>
-    </w:p>
-    <w:p>
-      <w:pPr>
-        <w:rPr>
-          <w:color w:val="0e101a"/>
-        </w:rPr>
-      </w:pPr>
-      <w:r>
-        <w:rPr>
-          <w:rtl w:val="0"/>
-        </w:rPr>
-      </w:r>
-    </w:p>
-    <w:p>
-      <w:pPr>
-        <w:rPr>
-          <w:color w:val="0e101a"/>
-        </w:rPr>
-      </w:pPr>
-      <w:r>
-        <w:rPr>
-          <w:rtl w:val="0"/>
-        </w:rPr>
-      </w:r>
-    </w:p>
-    <w:p>
-      <w:pPr>
-        <w:rPr>
-          <w:color w:val="0e101a"/>
-        </w:rPr>
-      </w:pPr>
-      <w:r>
-        <w:rPr>
-          <w:rtl w:val="0"/>
-        </w:rPr>
-      </w:r>
-    </w:p>
-    <w:p>
-      <w:pPr>
-        <w:rPr>
-          <w:color w:val="0e101a"/>
-        </w:rPr>
-      </w:pPr>
-      <w:r>
-        <w:rPr>
-          <w:rtl w:val="0"/>
-        </w:rPr>
-      </w:r>
-    </w:p>
-    <w:p>
-      <w:pPr>
-        <w:rPr>
-          <w:color w:val="0e101a"/>
-        </w:rPr>
-      </w:pPr>
-      <w:r>
-        <w:rPr>
-          <w:rtl w:val="0"/>
-        </w:rPr>
-      </w:r>
-    </w:p>
-    <w:p>
-      <w:pPr>
-        <w:rPr>
-          <w:color w:val="0e101a"/>
-        </w:rPr>
-      </w:pPr>
-      <w:r>
-        <w:rPr>
-          <w:rtl w:val="0"/>
-        </w:rPr>
-      </w:r>
-    </w:p>
-    <w:p>
-      <w:pPr>
-        <w:rPr>
-          <w:color w:val="0e101a"/>
-        </w:rPr>
-      </w:pPr>
-      <w:r>
-        <w:rPr>
-          <w:rtl w:val="0"/>
-        </w:rPr>
-      </w:r>
-    </w:p>
-    <w:p>
-      <w:pPr>
-        <w:rPr>
-          <w:color w:val="0e101a"/>
-        </w:rPr>
-      </w:pPr>
-      <w:r>
-        <w:rPr>
-          <w:rtl w:val="0"/>
-        </w:rPr>
-      </w:r>
-    </w:p>
-    <w:p>
-      <w:pPr>
-        <w:rPr>
           <w:b w:val="1"/>
           <w:color w:val="0e101a"/>
           <w:sz w:val="24"/>
@@ -721,16 +882,16 @@
           <wp:inline distB="19050" distT="19050" distL="19050" distR="19050">
             <wp:extent cx="3344525" cy="2261083"/>
             <wp:effectExtent b="0" l="0" r="0" t="0"/>
-            <wp:docPr descr="Screenshot from 2025-06-01 08-03-57.png" id="13" name="image14.png"/>
+            <wp:docPr descr="Screenshot from 2025-06-01 08-03-57.png" id="17" name="image7.png"/>
             <a:graphic>
               <a:graphicData uri="http://schemas.openxmlformats.org/drawingml/2006/picture">
                 <pic:pic>
                   <pic:nvPicPr>
-                    <pic:cNvPr descr="Screenshot from 2025-06-01 08-03-57.png" id="0" name="image14.png"/>
+                    <pic:cNvPr descr="Screenshot from 2025-06-01 08-03-57.png" id="0" name="image7.png"/>
                     <pic:cNvPicPr preferRelativeResize="0"/>
                   </pic:nvPicPr>
                   <pic:blipFill>
-                    <a:blip r:embed="rId10"/>
+                    <a:blip r:embed="rId11"/>
                     <a:srcRect b="0" l="0" r="0" t="0"/>
                     <a:stretch>
                       <a:fillRect/>
@@ -782,16 +943,16 @@
           <wp:inline distB="19050" distT="19050" distL="19050" distR="19050">
             <wp:extent cx="3344529" cy="2261100"/>
             <wp:effectExtent b="0" l="0" r="0" t="0"/>
-            <wp:docPr descr="Screenshot from 2025-06-01 08-04-10.png" id="8" name="image13.png"/>
+            <wp:docPr descr="Screenshot from 2025-06-01 08-04-10.png" id="4" name="image19.png"/>
             <a:graphic>
               <a:graphicData uri="http://schemas.openxmlformats.org/drawingml/2006/picture">
                 <pic:pic>
                   <pic:nvPicPr>
-                    <pic:cNvPr descr="Screenshot from 2025-06-01 08-04-10.png" id="0" name="image13.png"/>
+                    <pic:cNvPr descr="Screenshot from 2025-06-01 08-04-10.png" id="0" name="image19.png"/>
                     <pic:cNvPicPr preferRelativeResize="0"/>
                   </pic:nvPicPr>
                   <pic:blipFill>
-                    <a:blip r:embed="rId11"/>
+                    <a:blip r:embed="rId12"/>
                     <a:srcRect b="0" l="0" r="0" t="0"/>
                     <a:stretch>
                       <a:fillRect/>
@@ -877,16 +1038,16 @@
           <wp:inline distB="19050" distT="19050" distL="19050" distR="19050">
             <wp:extent cx="3421562" cy="2261100"/>
             <wp:effectExtent b="0" l="0" r="0" t="0"/>
-            <wp:docPr descr="Screenshot from 2025-06-01 08-04-34.png" id="14" name="image17.png"/>
+            <wp:docPr descr="Screenshot from 2025-06-01 08-04-34.png" id="18" name="image9.png"/>
             <a:graphic>
               <a:graphicData uri="http://schemas.openxmlformats.org/drawingml/2006/picture">
                 <pic:pic>
                   <pic:nvPicPr>
-                    <pic:cNvPr descr="Screenshot from 2025-06-01 08-04-34.png" id="0" name="image17.png"/>
+                    <pic:cNvPr descr="Screenshot from 2025-06-01 08-04-34.png" id="0" name="image9.png"/>
                     <pic:cNvPicPr preferRelativeResize="0"/>
                   </pic:nvPicPr>
                   <pic:blipFill>
-                    <a:blip r:embed="rId12"/>
+                    <a:blip r:embed="rId13"/>
                     <a:srcRect b="0" l="0" r="0" t="0"/>
                     <a:stretch>
                       <a:fillRect/>
@@ -938,112 +1099,12 @@
           <wp:inline distB="19050" distT="19050" distL="19050" distR="19050">
             <wp:extent cx="3421558" cy="2261100"/>
             <wp:effectExtent b="0" l="0" r="0" t="0"/>
-            <wp:docPr descr="Screenshot from 2025-06-01 08-04-42.png" id="10" name="image6.png"/>
+            <wp:docPr descr="Screenshot from 2025-06-01 08-04-42.png" id="13" name="image5.png"/>
             <a:graphic>
               <a:graphicData uri="http://schemas.openxmlformats.org/drawingml/2006/picture">
                 <pic:pic>
                   <pic:nvPicPr>
-                    <pic:cNvPr descr="Screenshot from 2025-06-01 08-04-42.png" id="0" name="image6.png"/>
-                    <pic:cNvPicPr preferRelativeResize="0"/>
-                  </pic:nvPicPr>
-                  <pic:blipFill>
-                    <a:blip r:embed="rId13"/>
-                    <a:srcRect b="0" l="0" r="0" t="0"/>
-                    <a:stretch>
-                      <a:fillRect/>
-                    </a:stretch>
-                  </pic:blipFill>
-                  <pic:spPr>
-                    <a:xfrm>
-                      <a:off x="0" y="0"/>
-                      <a:ext cx="3421558" cy="2261100"/>
-                    </a:xfrm>
-                    <a:prstGeom prst="rect"/>
-                    <a:ln/>
-                  </pic:spPr>
-                </pic:pic>
-              </a:graphicData>
-            </a:graphic>
-          </wp:inline>
-        </w:drawing>
-      </w:r>
-      <w:r>
-        <w:rPr>
-          <w:rtl w:val="0"/>
-        </w:rPr>
-      </w:r>
-    </w:p>
-    <w:p>
-      <w:pPr>
-        <w:rPr/>
-      </w:pPr>
-      <w:r>
-        <w:rPr>
-          <w:rtl w:val="0"/>
-        </w:rPr>
-      </w:r>
-    </w:p>
-    <w:p>
-      <w:pPr>
-        <w:rPr>
-          <w:b w:val="1"/>
-          <w:sz w:val="24"/>
-          <w:szCs w:val="24"/>
-          <w:u w:val="single"/>
-        </w:rPr>
-      </w:pPr>
-      <w:r>
-        <w:rPr>
-          <w:b w:val="1"/>
-          <w:sz w:val="24"/>
-          <w:szCs w:val="24"/>
-          <w:u w:val="single"/>
-          <w:rtl w:val="0"/>
-        </w:rPr>
-        <w:t xml:space="preserve">Multi-Layer-Perceptron</w:t>
-      </w:r>
-    </w:p>
-    <w:p>
-      <w:pPr>
-        <w:rPr>
-          <w:b w:val="1"/>
-          <w:sz w:val="24"/>
-          <w:szCs w:val="24"/>
-          <w:u w:val="single"/>
-        </w:rPr>
-      </w:pPr>
-      <w:r>
-        <w:rPr>
-          <w:rtl w:val="0"/>
-        </w:rPr>
-      </w:r>
-    </w:p>
-    <w:p>
-      <w:pPr>
-        <w:rPr>
-          <w:b w:val="1"/>
-          <w:sz w:val="24"/>
-          <w:szCs w:val="24"/>
-          <w:u w:val="single"/>
-        </w:rPr>
-      </w:pPr>
-      <w:r>
-        <w:rPr>
-          <w:b w:val="1"/>
-          <w:sz w:val="24"/>
-          <w:szCs w:val="24"/>
-          <w:u w:val="single"/>
-        </w:rPr>
-        <w:drawing>
-          <wp:inline distB="19050" distT="19050" distL="19050" distR="19050">
-            <wp:extent cx="3421558" cy="2261100"/>
-            <wp:effectExtent b="0" l="0" r="0" t="0"/>
-            <wp:docPr descr="Screenshot from 2025-06-01 08-05-09.png" id="16" name="image4.png"/>
-            <a:graphic>
-              <a:graphicData uri="http://schemas.openxmlformats.org/drawingml/2006/picture">
-                <pic:pic>
-                  <pic:nvPicPr>
-                    <pic:cNvPr descr="Screenshot from 2025-06-01 08-05-09.png" id="0" name="image4.png"/>
+                    <pic:cNvPr descr="Screenshot from 2025-06-01 08-04-42.png" id="0" name="image5.png"/>
                     <pic:cNvPicPr preferRelativeResize="0"/>
                   </pic:nvPicPr>
                   <pic:blipFill>
@@ -1075,6 +1136,156 @@
     </w:p>
     <w:p>
       <w:pPr>
+        <w:rPr/>
+      </w:pPr>
+      <w:r>
+        <w:rPr>
+          <w:rtl w:val="0"/>
+        </w:rPr>
+      </w:r>
+    </w:p>
+    <w:p>
+      <w:pPr>
+        <w:rPr/>
+      </w:pPr>
+      <w:r>
+        <w:rPr>
+          <w:rtl w:val="0"/>
+        </w:rPr>
+      </w:r>
+    </w:p>
+    <w:p>
+      <w:pPr>
+        <w:rPr/>
+      </w:pPr>
+      <w:r>
+        <w:rPr>
+          <w:rtl w:val="0"/>
+        </w:rPr>
+      </w:r>
+    </w:p>
+    <w:p>
+      <w:pPr>
+        <w:rPr/>
+      </w:pPr>
+      <w:r>
+        <w:rPr>
+          <w:rtl w:val="0"/>
+        </w:rPr>
+      </w:r>
+    </w:p>
+    <w:p>
+      <w:pPr>
+        <w:rPr/>
+      </w:pPr>
+      <w:r>
+        <w:rPr>
+          <w:rtl w:val="0"/>
+        </w:rPr>
+      </w:r>
+    </w:p>
+    <w:p>
+      <w:pPr>
+        <w:rPr/>
+      </w:pPr>
+      <w:r>
+        <w:rPr>
+          <w:rtl w:val="0"/>
+        </w:rPr>
+      </w:r>
+    </w:p>
+    <w:p>
+      <w:pPr>
+        <w:rPr>
+          <w:b w:val="1"/>
+          <w:sz w:val="24"/>
+          <w:szCs w:val="24"/>
+          <w:u w:val="single"/>
+        </w:rPr>
+      </w:pPr>
+      <w:r>
+        <w:rPr>
+          <w:b w:val="1"/>
+          <w:sz w:val="24"/>
+          <w:szCs w:val="24"/>
+          <w:u w:val="single"/>
+          <w:rtl w:val="0"/>
+        </w:rPr>
+        <w:t xml:space="preserve">Multi-Layer-Perceptron</w:t>
+      </w:r>
+    </w:p>
+    <w:p>
+      <w:pPr>
+        <w:rPr>
+          <w:b w:val="1"/>
+          <w:sz w:val="24"/>
+          <w:szCs w:val="24"/>
+          <w:u w:val="single"/>
+        </w:rPr>
+      </w:pPr>
+      <w:r>
+        <w:rPr>
+          <w:rtl w:val="0"/>
+        </w:rPr>
+      </w:r>
+    </w:p>
+    <w:p>
+      <w:pPr>
+        <w:rPr>
+          <w:b w:val="1"/>
+          <w:sz w:val="24"/>
+          <w:szCs w:val="24"/>
+          <w:u w:val="single"/>
+        </w:rPr>
+      </w:pPr>
+      <w:r>
+        <w:rPr>
+          <w:b w:val="1"/>
+          <w:sz w:val="24"/>
+          <w:szCs w:val="24"/>
+          <w:u w:val="single"/>
+        </w:rPr>
+        <w:drawing>
+          <wp:inline distB="19050" distT="19050" distL="19050" distR="19050">
+            <wp:extent cx="3421558" cy="2261100"/>
+            <wp:effectExtent b="0" l="0" r="0" t="0"/>
+            <wp:docPr descr="Screenshot from 2025-06-01 08-05-09.png" id="20" name="image10.png"/>
+            <a:graphic>
+              <a:graphicData uri="http://schemas.openxmlformats.org/drawingml/2006/picture">
+                <pic:pic>
+                  <pic:nvPicPr>
+                    <pic:cNvPr descr="Screenshot from 2025-06-01 08-05-09.png" id="0" name="image10.png"/>
+                    <pic:cNvPicPr preferRelativeResize="0"/>
+                  </pic:nvPicPr>
+                  <pic:blipFill>
+                    <a:blip r:embed="rId15"/>
+                    <a:srcRect b="0" l="0" r="0" t="0"/>
+                    <a:stretch>
+                      <a:fillRect/>
+                    </a:stretch>
+                  </pic:blipFill>
+                  <pic:spPr>
+                    <a:xfrm>
+                      <a:off x="0" y="0"/>
+                      <a:ext cx="3421558" cy="2261100"/>
+                    </a:xfrm>
+                    <a:prstGeom prst="rect"/>
+                    <a:ln/>
+                  </pic:spPr>
+                </pic:pic>
+              </a:graphicData>
+            </a:graphic>
+          </wp:inline>
+        </w:drawing>
+      </w:r>
+      <w:r>
+        <w:rPr>
+          <w:rtl w:val="0"/>
+        </w:rPr>
+      </w:r>
+    </w:p>
+    <w:p>
+      <w:pPr>
         <w:rPr>
           <w:b w:val="1"/>
           <w:sz w:val="24"/>
@@ -1108,16 +1319,16 @@
           <wp:inline distB="19050" distT="19050" distL="19050" distR="19050">
             <wp:extent cx="3421550" cy="2261094"/>
             <wp:effectExtent b="0" l="0" r="0" t="0"/>
-            <wp:docPr descr="Screenshot from 2025-06-01 08-05-19.png" id="3" name="image2.png"/>
+            <wp:docPr descr="Screenshot from 2025-06-01 08-05-19.png" id="2" name="image11.png"/>
             <a:graphic>
               <a:graphicData uri="http://schemas.openxmlformats.org/drawingml/2006/picture">
                 <pic:pic>
                   <pic:nvPicPr>
-                    <pic:cNvPr descr="Screenshot from 2025-06-01 08-05-19.png" id="0" name="image2.png"/>
+                    <pic:cNvPr descr="Screenshot from 2025-06-01 08-05-19.png" id="0" name="image11.png"/>
                     <pic:cNvPicPr preferRelativeResize="0"/>
                   </pic:nvPicPr>
                   <pic:blipFill>
-                    <a:blip r:embed="rId15"/>
+                    <a:blip r:embed="rId16"/>
                     <a:srcRect b="0" l="0" r="0" t="0"/>
                     <a:stretch>
                       <a:fillRect/>
@@ -1229,6 +1440,186 @@
       </w:pPr>
       <w:r>
         <w:rPr>
+          <w:rtl w:val="0"/>
+        </w:rPr>
+      </w:r>
+    </w:p>
+    <w:p>
+      <w:pPr>
+        <w:rPr>
+          <w:b w:val="1"/>
+          <w:sz w:val="24"/>
+          <w:szCs w:val="24"/>
+          <w:u w:val="single"/>
+        </w:rPr>
+      </w:pPr>
+      <w:r>
+        <w:rPr>
+          <w:rtl w:val="0"/>
+        </w:rPr>
+      </w:r>
+    </w:p>
+    <w:p>
+      <w:pPr>
+        <w:rPr>
+          <w:b w:val="1"/>
+          <w:sz w:val="24"/>
+          <w:szCs w:val="24"/>
+          <w:u w:val="single"/>
+        </w:rPr>
+      </w:pPr>
+      <w:r>
+        <w:rPr>
+          <w:rtl w:val="0"/>
+        </w:rPr>
+      </w:r>
+    </w:p>
+    <w:p>
+      <w:pPr>
+        <w:rPr>
+          <w:b w:val="1"/>
+          <w:sz w:val="24"/>
+          <w:szCs w:val="24"/>
+          <w:u w:val="single"/>
+        </w:rPr>
+      </w:pPr>
+      <w:r>
+        <w:rPr>
+          <w:rtl w:val="0"/>
+        </w:rPr>
+      </w:r>
+    </w:p>
+    <w:p>
+      <w:pPr>
+        <w:rPr>
+          <w:b w:val="1"/>
+          <w:sz w:val="24"/>
+          <w:szCs w:val="24"/>
+          <w:u w:val="single"/>
+        </w:rPr>
+      </w:pPr>
+      <w:r>
+        <w:rPr>
+          <w:rtl w:val="0"/>
+        </w:rPr>
+      </w:r>
+    </w:p>
+    <w:p>
+      <w:pPr>
+        <w:rPr>
+          <w:b w:val="1"/>
+          <w:sz w:val="24"/>
+          <w:szCs w:val="24"/>
+          <w:u w:val="single"/>
+        </w:rPr>
+      </w:pPr>
+      <w:r>
+        <w:rPr>
+          <w:rtl w:val="0"/>
+        </w:rPr>
+      </w:r>
+    </w:p>
+    <w:p>
+      <w:pPr>
+        <w:rPr>
+          <w:b w:val="1"/>
+          <w:sz w:val="24"/>
+          <w:szCs w:val="24"/>
+          <w:u w:val="single"/>
+        </w:rPr>
+      </w:pPr>
+      <w:r>
+        <w:rPr>
+          <w:rtl w:val="0"/>
+        </w:rPr>
+      </w:r>
+    </w:p>
+    <w:p>
+      <w:pPr>
+        <w:rPr>
+          <w:b w:val="1"/>
+          <w:sz w:val="24"/>
+          <w:szCs w:val="24"/>
+          <w:u w:val="single"/>
+        </w:rPr>
+      </w:pPr>
+      <w:r>
+        <w:rPr>
+          <w:rtl w:val="0"/>
+        </w:rPr>
+      </w:r>
+    </w:p>
+    <w:p>
+      <w:pPr>
+        <w:rPr>
+          <w:b w:val="1"/>
+          <w:sz w:val="24"/>
+          <w:szCs w:val="24"/>
+          <w:u w:val="single"/>
+        </w:rPr>
+      </w:pPr>
+      <w:r>
+        <w:rPr>
+          <w:rtl w:val="0"/>
+        </w:rPr>
+      </w:r>
+    </w:p>
+    <w:p>
+      <w:pPr>
+        <w:rPr>
+          <w:b w:val="1"/>
+          <w:sz w:val="24"/>
+          <w:szCs w:val="24"/>
+          <w:u w:val="single"/>
+        </w:rPr>
+      </w:pPr>
+      <w:r>
+        <w:rPr>
+          <w:rtl w:val="0"/>
+        </w:rPr>
+      </w:r>
+    </w:p>
+    <w:p>
+      <w:pPr>
+        <w:rPr>
+          <w:b w:val="1"/>
+          <w:sz w:val="24"/>
+          <w:szCs w:val="24"/>
+          <w:u w:val="single"/>
+        </w:rPr>
+      </w:pPr>
+      <w:r>
+        <w:rPr>
+          <w:rtl w:val="0"/>
+        </w:rPr>
+      </w:r>
+    </w:p>
+    <w:p>
+      <w:pPr>
+        <w:rPr>
+          <w:b w:val="1"/>
+          <w:sz w:val="24"/>
+          <w:szCs w:val="24"/>
+          <w:u w:val="single"/>
+        </w:rPr>
+      </w:pPr>
+      <w:r>
+        <w:rPr>
+          <w:rtl w:val="0"/>
+        </w:rPr>
+      </w:r>
+    </w:p>
+    <w:p>
+      <w:pPr>
+        <w:rPr>
+          <w:b w:val="1"/>
+          <w:sz w:val="24"/>
+          <w:szCs w:val="24"/>
+          <w:u w:val="single"/>
+        </w:rPr>
+      </w:pPr>
+      <w:r>
+        <w:rPr>
           <w:b w:val="1"/>
           <w:sz w:val="24"/>
           <w:szCs w:val="24"/>
@@ -1236,6 +1627,21 @@
           <w:rtl w:val="0"/>
         </w:rPr>
         <w:t xml:space="preserve">Convolutional Neural Network</w:t>
+      </w:r>
+    </w:p>
+    <w:p>
+      <w:pPr>
+        <w:rPr>
+          <w:b w:val="1"/>
+          <w:sz w:val="24"/>
+          <w:szCs w:val="24"/>
+          <w:u w:val="single"/>
+        </w:rPr>
+      </w:pPr>
+      <w:r>
+        <w:rPr>
+          <w:rtl w:val="0"/>
+        </w:rPr>
       </w:r>
     </w:p>
     <w:p>
@@ -1256,19 +1662,19 @@
         </w:rPr>
         <w:drawing>
           <wp:inline distB="19050" distT="19050" distL="19050" distR="19050">
-            <wp:extent cx="3904825" cy="2261100"/>
+            <wp:extent cx="4583735" cy="3310475"/>
             <wp:effectExtent b="0" l="0" r="0" t="0"/>
-            <wp:docPr descr="image.png" id="4" name="image9.png"/>
+            <wp:docPr descr="Screenshot from 2025-06-12 07-54-47.png" id="14" name="image8.png"/>
             <a:graphic>
               <a:graphicData uri="http://schemas.openxmlformats.org/drawingml/2006/picture">
                 <pic:pic>
                   <pic:nvPicPr>
-                    <pic:cNvPr descr="image.png" id="0" name="image9.png"/>
+                    <pic:cNvPr descr="Screenshot from 2025-06-12 07-54-47.png" id="0" name="image8.png"/>
                     <pic:cNvPicPr preferRelativeResize="0"/>
                   </pic:nvPicPr>
                   <pic:blipFill>
-                    <a:blip r:embed="rId16"/>
-                    <a:srcRect b="49917" l="0" r="0" t="0"/>
+                    <a:blip r:embed="rId17"/>
+                    <a:srcRect b="0" l="0" r="0" t="0"/>
                     <a:stretch>
                       <a:fillRect/>
                     </a:stretch>
@@ -1276,7 +1682,7 @@
                   <pic:spPr>
                     <a:xfrm>
                       <a:off x="0" y="0"/>
-                      <a:ext cx="3904825" cy="2261100"/>
+                      <a:ext cx="4583735" cy="3310475"/>
                     </a:xfrm>
                     <a:prstGeom prst="rect"/>
                     <a:ln/>
@@ -1289,21 +1695,6 @@
       </w:r>
       <w:r>
         <w:rPr>
-          <w:rtl w:val="0"/>
-        </w:rPr>
-      </w:r>
-    </w:p>
-    <w:p>
-      <w:pPr>
-        <w:rPr>
-          <w:b w:val="1"/>
-          <w:sz w:val="24"/>
-          <w:szCs w:val="24"/>
-          <w:u w:val="single"/>
-        </w:rPr>
-      </w:pPr>
-      <w:r>
-        <w:rPr>
           <w:b w:val="1"/>
           <w:sz w:val="24"/>
           <w:szCs w:val="24"/>
@@ -1311,19 +1702,19 @@
         </w:rPr>
         <w:drawing>
           <wp:inline distB="19050" distT="19050" distL="19050" distR="19050">
-            <wp:extent cx="3814784" cy="2261100"/>
+            <wp:extent cx="4583724" cy="3310468"/>
             <wp:effectExtent b="0" l="0" r="0" t="0"/>
-            <wp:docPr descr="image.png" id="6" name="image10.png"/>
+            <wp:docPr descr="Screenshot from 2025-06-12 07-54-34.png" id="19" name="image3.png"/>
             <a:graphic>
               <a:graphicData uri="http://schemas.openxmlformats.org/drawingml/2006/picture">
                 <pic:pic>
                   <pic:nvPicPr>
-                    <pic:cNvPr descr="image.png" id="0" name="image10.png"/>
+                    <pic:cNvPr descr="Screenshot from 2025-06-12 07-54-34.png" id="0" name="image3.png"/>
                     <pic:cNvPicPr preferRelativeResize="0"/>
                   </pic:nvPicPr>
                   <pic:blipFill>
-                    <a:blip r:embed="rId16"/>
-                    <a:srcRect b="0" l="0" r="0" t="50144"/>
+                    <a:blip r:embed="rId18"/>
+                    <a:srcRect b="0" l="0" r="0" t="0"/>
                     <a:stretch>
                       <a:fillRect/>
                     </a:stretch>
@@ -1331,7 +1722,7 @@
                   <pic:spPr>
                     <a:xfrm>
                       <a:off x="0" y="0"/>
-                      <a:ext cx="3814784" cy="2261100"/>
+                      <a:ext cx="4583724" cy="3310468"/>
                     </a:xfrm>
                     <a:prstGeom prst="rect"/>
                     <a:ln/>
@@ -1368,16 +1759,16 @@
           <wp:inline distB="19050" distT="19050" distL="19050" distR="19050">
             <wp:extent cx="5731200" cy="1905000"/>
             <wp:effectExtent b="0" l="0" r="0" t="0"/>
-            <wp:docPr descr="cnn_train_val_plot.png" id="12" name="image20.png"/>
+            <wp:docPr descr="cnn_train_val_plot.png" id="21" name="image12.png"/>
             <a:graphic>
               <a:graphicData uri="http://schemas.openxmlformats.org/drawingml/2006/picture">
                 <pic:pic>
                   <pic:nvPicPr>
-                    <pic:cNvPr descr="cnn_train_val_plot.png" id="0" name="image20.png"/>
+                    <pic:cNvPr descr="cnn_train_val_plot.png" id="0" name="image12.png"/>
                     <pic:cNvPicPr preferRelativeResize="0"/>
                   </pic:nvPicPr>
                   <pic:blipFill>
-                    <a:blip r:embed="rId17"/>
+                    <a:blip r:embed="rId19"/>
                     <a:srcRect b="0" l="0" r="0" t="0"/>
                     <a:stretch>
                       <a:fillRect/>
@@ -1429,141 +1820,6 @@
       </w:pPr>
       <w:r>
         <w:rPr>
-          <w:rtl w:val="0"/>
-        </w:rPr>
-      </w:r>
-    </w:p>
-    <w:p>
-      <w:pPr>
-        <w:rPr>
-          <w:b w:val="1"/>
-          <w:sz w:val="24"/>
-          <w:szCs w:val="24"/>
-          <w:u w:val="single"/>
-        </w:rPr>
-      </w:pPr>
-      <w:r>
-        <w:rPr>
-          <w:rtl w:val="0"/>
-        </w:rPr>
-      </w:r>
-    </w:p>
-    <w:p>
-      <w:pPr>
-        <w:rPr>
-          <w:b w:val="1"/>
-          <w:sz w:val="24"/>
-          <w:szCs w:val="24"/>
-          <w:u w:val="single"/>
-        </w:rPr>
-      </w:pPr>
-      <w:r>
-        <w:rPr>
-          <w:rtl w:val="0"/>
-        </w:rPr>
-      </w:r>
-    </w:p>
-    <w:p>
-      <w:pPr>
-        <w:rPr>
-          <w:b w:val="1"/>
-          <w:sz w:val="24"/>
-          <w:szCs w:val="24"/>
-          <w:u w:val="single"/>
-        </w:rPr>
-      </w:pPr>
-      <w:r>
-        <w:rPr>
-          <w:rtl w:val="0"/>
-        </w:rPr>
-      </w:r>
-    </w:p>
-    <w:p>
-      <w:pPr>
-        <w:rPr>
-          <w:b w:val="1"/>
-          <w:sz w:val="24"/>
-          <w:szCs w:val="24"/>
-          <w:u w:val="single"/>
-        </w:rPr>
-      </w:pPr>
-      <w:r>
-        <w:rPr>
-          <w:rtl w:val="0"/>
-        </w:rPr>
-      </w:r>
-    </w:p>
-    <w:p>
-      <w:pPr>
-        <w:rPr>
-          <w:b w:val="1"/>
-          <w:sz w:val="24"/>
-          <w:szCs w:val="24"/>
-          <w:u w:val="single"/>
-        </w:rPr>
-      </w:pPr>
-      <w:r>
-        <w:rPr>
-          <w:rtl w:val="0"/>
-        </w:rPr>
-      </w:r>
-    </w:p>
-    <w:p>
-      <w:pPr>
-        <w:rPr>
-          <w:b w:val="1"/>
-          <w:sz w:val="24"/>
-          <w:szCs w:val="24"/>
-          <w:u w:val="single"/>
-        </w:rPr>
-      </w:pPr>
-      <w:r>
-        <w:rPr>
-          <w:rtl w:val="0"/>
-        </w:rPr>
-      </w:r>
-    </w:p>
-    <w:p>
-      <w:pPr>
-        <w:rPr>
-          <w:b w:val="1"/>
-          <w:sz w:val="24"/>
-          <w:szCs w:val="24"/>
-          <w:u w:val="single"/>
-        </w:rPr>
-      </w:pPr>
-      <w:r>
-        <w:rPr>
-          <w:rtl w:val="0"/>
-        </w:rPr>
-      </w:r>
-    </w:p>
-    <w:p>
-      <w:pPr>
-        <w:rPr>
-          <w:b w:val="1"/>
-          <w:sz w:val="24"/>
-          <w:szCs w:val="24"/>
-          <w:u w:val="single"/>
-        </w:rPr>
-      </w:pPr>
-      <w:r>
-        <w:rPr>
-          <w:rtl w:val="0"/>
-        </w:rPr>
-      </w:r>
-    </w:p>
-    <w:p>
-      <w:pPr>
-        <w:rPr>
-          <w:b w:val="1"/>
-          <w:sz w:val="24"/>
-          <w:szCs w:val="24"/>
-          <w:u w:val="single"/>
-        </w:rPr>
-      </w:pPr>
-      <w:r>
-        <w:rPr>
           <w:b w:val="1"/>
           <w:sz w:val="24"/>
           <w:szCs w:val="24"/>
@@ -1591,94 +1847,14 @@
         </w:rPr>
         <w:drawing>
           <wp:inline distB="19050" distT="19050" distL="19050" distR="19050">
-            <wp:extent cx="2470762" cy="1854000"/>
+            <wp:extent cx="2476800" cy="1855348"/>
             <wp:effectExtent b="0" l="0" r="0" t="0"/>
-            <wp:docPr descr="knn.png" id="19" name="image15.png"/>
+            <wp:docPr descr="cnn_cm.png" id="9" name="image16.png"/>
             <a:graphic>
               <a:graphicData uri="http://schemas.openxmlformats.org/drawingml/2006/picture">
                 <pic:pic>
                   <pic:nvPicPr>
-                    <pic:cNvPr descr="knn.png" id="0" name="image15.png"/>
-                    <pic:cNvPicPr preferRelativeResize="0"/>
-                  </pic:nvPicPr>
-                  <pic:blipFill>
-                    <a:blip r:embed="rId18"/>
-                    <a:srcRect b="0" l="0" r="0" t="0"/>
-                    <a:stretch>
-                      <a:fillRect/>
-                    </a:stretch>
-                  </pic:blipFill>
-                  <pic:spPr>
-                    <a:xfrm>
-                      <a:off x="0" y="0"/>
-                      <a:ext cx="2470762" cy="1854000"/>
-                    </a:xfrm>
-                    <a:prstGeom prst="rect"/>
-                    <a:ln/>
-                  </pic:spPr>
-                </pic:pic>
-              </a:graphicData>
-            </a:graphic>
-          </wp:inline>
-        </w:drawing>
-      </w:r>
-      <w:r>
-        <w:rPr>
-          <w:b w:val="1"/>
-          <w:sz w:val="24"/>
-          <w:szCs w:val="24"/>
-          <w:u w:val="single"/>
-        </w:rPr>
-        <w:drawing>
-          <wp:inline distB="19050" distT="19050" distL="19050" distR="19050">
-            <wp:extent cx="2469600" cy="1851301"/>
-            <wp:effectExtent b="0" l="0" r="0" t="0"/>
-            <wp:docPr descr="mlp.png" id="15" name="image11.png"/>
-            <a:graphic>
-              <a:graphicData uri="http://schemas.openxmlformats.org/drawingml/2006/picture">
-                <pic:pic>
-                  <pic:nvPicPr>
-                    <pic:cNvPr descr="mlp.png" id="0" name="image11.png"/>
-                    <pic:cNvPicPr preferRelativeResize="0"/>
-                  </pic:nvPicPr>
-                  <pic:blipFill>
-                    <a:blip r:embed="rId19"/>
-                    <a:srcRect b="0" l="0" r="0" t="0"/>
-                    <a:stretch>
-                      <a:fillRect/>
-                    </a:stretch>
-                  </pic:blipFill>
-                  <pic:spPr>
-                    <a:xfrm>
-                      <a:off x="0" y="0"/>
-                      <a:ext cx="2469600" cy="1851301"/>
-                    </a:xfrm>
-                    <a:prstGeom prst="rect"/>
-                    <a:ln/>
-                  </pic:spPr>
-                </pic:pic>
-              </a:graphicData>
-            </a:graphic>
-          </wp:inline>
-        </w:drawing>
-      </w:r>
-      <w:r>
-        <w:rPr>
-          <w:b w:val="1"/>
-          <w:sz w:val="24"/>
-          <w:szCs w:val="24"/>
-          <w:u w:val="single"/>
-        </w:rPr>
-        <w:drawing>
-          <wp:inline distB="19050" distT="19050" distL="19050" distR="19050">
-            <wp:extent cx="2475723" cy="1854000"/>
-            <wp:effectExtent b="0" l="0" r="0" t="0"/>
-            <wp:docPr descr="random_forest.png" id="9" name="image21.png"/>
-            <a:graphic>
-              <a:graphicData uri="http://schemas.openxmlformats.org/drawingml/2006/picture">
-                <pic:pic>
-                  <pic:nvPicPr>
-                    <pic:cNvPr descr="random_forest.png" id="0" name="image21.png"/>
+                    <pic:cNvPr descr="cnn_cm.png" id="0" name="image16.png"/>
                     <pic:cNvPicPr preferRelativeResize="0"/>
                   </pic:nvPicPr>
                   <pic:blipFill>
@@ -1691,7 +1867,7 @@
                   <pic:spPr>
                     <a:xfrm>
                       <a:off x="0" y="0"/>
-                      <a:ext cx="2475723" cy="1854000"/>
+                      <a:ext cx="2476800" cy="1855348"/>
                     </a:xfrm>
                     <a:prstGeom prst="rect"/>
                     <a:ln/>
@@ -1711,14 +1887,14 @@
         </w:rPr>
         <w:drawing>
           <wp:inline distB="19050" distT="19050" distL="19050" distR="19050">
-            <wp:extent cx="2470762" cy="1854000"/>
+            <wp:extent cx="2476800" cy="1855348"/>
             <wp:effectExtent b="0" l="0" r="0" t="0"/>
-            <wp:docPr descr="cnn.png" id="18" name="image16.png"/>
+            <wp:docPr descr="gradient_boosted_trees_cm.png" id="11" name="image13.png"/>
             <a:graphic>
               <a:graphicData uri="http://schemas.openxmlformats.org/drawingml/2006/picture">
                 <pic:pic>
                   <pic:nvPicPr>
-                    <pic:cNvPr descr="cnn.png" id="0" name="image16.png"/>
+                    <pic:cNvPr descr="gradient_boosted_trees_cm.png" id="0" name="image13.png"/>
                     <pic:cNvPicPr preferRelativeResize="0"/>
                   </pic:nvPicPr>
                   <pic:blipFill>
@@ -1731,7 +1907,7 @@
                   <pic:spPr>
                     <a:xfrm>
                       <a:off x="0" y="0"/>
-                      <a:ext cx="2470762" cy="1854000"/>
+                      <a:ext cx="2476800" cy="1855348"/>
                     </a:xfrm>
                     <a:prstGeom prst="rect"/>
                     <a:ln/>
@@ -1751,14 +1927,14 @@
         </w:rPr>
         <w:drawing>
           <wp:inline distB="19050" distT="19050" distL="19050" distR="19050">
-            <wp:extent cx="2485706" cy="1854000"/>
+            <wp:extent cx="2476800" cy="1855348"/>
             <wp:effectExtent b="0" l="0" r="0" t="0"/>
-            <wp:docPr descr="gradient_boosted_trees.png" id="5" name="image12.png"/>
+            <wp:docPr descr="mlp_cm.png" id="1" name="image21.png"/>
             <a:graphic>
               <a:graphicData uri="http://schemas.openxmlformats.org/drawingml/2006/picture">
                 <pic:pic>
                   <pic:nvPicPr>
-                    <pic:cNvPr descr="gradient_boosted_trees.png" id="0" name="image12.png"/>
+                    <pic:cNvPr descr="mlp_cm.png" id="0" name="image21.png"/>
                     <pic:cNvPicPr preferRelativeResize="0"/>
                   </pic:nvPicPr>
                   <pic:blipFill>
@@ -1771,7 +1947,7 @@
                   <pic:spPr>
                     <a:xfrm>
                       <a:off x="0" y="0"/>
-                      <a:ext cx="2485706" cy="1854000"/>
+                      <a:ext cx="2476800" cy="1855348"/>
                     </a:xfrm>
                     <a:prstGeom prst="rect"/>
                     <a:ln/>
@@ -1791,227 +1967,14 @@
         </w:rPr>
         <w:drawing>
           <wp:inline distB="19050" distT="19050" distL="19050" distR="19050">
-            <wp:extent cx="2470762" cy="1854000"/>
+            <wp:extent cx="2476800" cy="1855348"/>
             <wp:effectExtent b="0" l="0" r="0" t="0"/>
-            <wp:docPr descr="mlp.png" id="2" name="image5.png"/>
+            <wp:docPr descr="knn_cm.png" id="16" name="image14.png"/>
             <a:graphic>
               <a:graphicData uri="http://schemas.openxmlformats.org/drawingml/2006/picture">
                 <pic:pic>
                   <pic:nvPicPr>
-                    <pic:cNvPr descr="mlp.png" id="0" name="image5.png"/>
-                    <pic:cNvPicPr preferRelativeResize="0"/>
-                  </pic:nvPicPr>
-                  <pic:blipFill>
-                    <a:blip r:embed="rId19"/>
-                    <a:srcRect b="0" l="0" r="0" t="0"/>
-                    <a:stretch>
-                      <a:fillRect/>
-                    </a:stretch>
-                  </pic:blipFill>
-                  <pic:spPr>
-                    <a:xfrm>
-                      <a:off x="0" y="0"/>
-                      <a:ext cx="2470762" cy="1854000"/>
-                    </a:xfrm>
-                    <a:prstGeom prst="rect"/>
-                    <a:ln/>
-                  </pic:spPr>
-                </pic:pic>
-              </a:graphicData>
-            </a:graphic>
-          </wp:inline>
-        </w:drawing>
-      </w:r>
-      <w:r>
-        <w:rPr>
-          <w:rtl w:val="0"/>
-        </w:rPr>
-      </w:r>
-    </w:p>
-    <w:p>
-      <w:pPr>
-        <w:widowControl w:val="0"/>
-        <w:spacing w:after="240" w:lineRule="auto"/>
-        <w:rPr>
-          <w:color w:val="0e101a"/>
-        </w:rPr>
-      </w:pPr>
-      <w:r>
-        <w:rPr>
-          <w:color w:val="0e101a"/>
-          <w:rtl w:val="0"/>
-        </w:rPr>
-        <w:t xml:space="preserve">Overall, you can see that the Random Forest and CNN perform pretty well, and this would be our choice of models and algorithms. Following is the accuracy and the training time </w:t>
-      </w:r>
-      <w:r>
-        <w:rPr>
-          <w:color w:val="0e101a"/>
-          <w:rtl w:val="0"/>
-        </w:rPr>
-        <w:t xml:space="preserve">comparision</w:t>
-      </w:r>
-      <w:r>
-        <w:rPr>
-          <w:color w:val="0e101a"/>
-          <w:rtl w:val="0"/>
-        </w:rPr>
-        <w:t xml:space="preserve">.</w:t>
-      </w:r>
-    </w:p>
-    <w:p>
-      <w:pPr>
-        <w:widowControl w:val="0"/>
-        <w:spacing w:after="240" w:lineRule="auto"/>
-        <w:rPr>
-          <w:color w:val="0e101a"/>
-        </w:rPr>
-      </w:pPr>
-      <w:r>
-        <w:rPr>
-          <w:rtl w:val="0"/>
-        </w:rPr>
-      </w:r>
-    </w:p>
-    <w:p>
-      <w:pPr>
-        <w:widowControl w:val="0"/>
-        <w:spacing w:after="240" w:lineRule="auto"/>
-        <w:rPr>
-          <w:color w:val="0e101a"/>
-        </w:rPr>
-      </w:pPr>
-      <w:r>
-        <w:rPr>
-          <w:rtl w:val="0"/>
-        </w:rPr>
-      </w:r>
-    </w:p>
-    <w:p>
-      <w:pPr>
-        <w:widowControl w:val="0"/>
-        <w:spacing w:after="240" w:lineRule="auto"/>
-        <w:rPr>
-          <w:color w:val="0e101a"/>
-        </w:rPr>
-      </w:pPr>
-      <w:r>
-        <w:rPr>
-          <w:rtl w:val="0"/>
-        </w:rPr>
-      </w:r>
-    </w:p>
-    <w:p>
-      <w:pPr>
-        <w:widowControl w:val="0"/>
-        <w:spacing w:after="240" w:lineRule="auto"/>
-        <w:rPr>
-          <w:color w:val="0e101a"/>
-        </w:rPr>
-      </w:pPr>
-      <w:r>
-        <w:rPr>
-          <w:rtl w:val="0"/>
-        </w:rPr>
-      </w:r>
-    </w:p>
-    <w:p>
-      <w:pPr>
-        <w:widowControl w:val="0"/>
-        <w:spacing w:after="240" w:lineRule="auto"/>
-        <w:rPr>
-          <w:color w:val="0e101a"/>
-        </w:rPr>
-      </w:pPr>
-      <w:r>
-        <w:rPr>
-          <w:rtl w:val="0"/>
-        </w:rPr>
-      </w:r>
-    </w:p>
-    <w:p>
-      <w:pPr>
-        <w:widowControl w:val="0"/>
-        <w:spacing w:after="240" w:lineRule="auto"/>
-        <w:rPr>
-          <w:color w:val="0e101a"/>
-        </w:rPr>
-      </w:pPr>
-      <w:r>
-        <w:rPr>
-          <w:rtl w:val="0"/>
-        </w:rPr>
-      </w:r>
-    </w:p>
-    <w:p>
-      <w:pPr>
-        <w:widowControl w:val="0"/>
-        <w:spacing w:line="240" w:lineRule="auto"/>
-        <w:rPr>
-          <w:rFonts w:ascii="Raleway" w:cs="Raleway" w:eastAsia="Raleway" w:hAnsi="Raleway"/>
-          <w:b w:val="1"/>
-          <w:color w:val="1a1a1a"/>
-          <w:sz w:val="52"/>
-          <w:szCs w:val="52"/>
-        </w:rPr>
-      </w:pPr>
-      <w:r>
-        <w:rPr>
-          <w:b w:val="1"/>
-          <w:sz w:val="24"/>
-          <w:szCs w:val="24"/>
-          <w:u w:val="single"/>
-          <w:rtl w:val="0"/>
-        </w:rPr>
-        <w:t xml:space="preserve">Accuracy Comparison</w:t>
-      </w:r>
-      <w:r>
-        <w:rPr>
-          <w:rtl w:val="0"/>
-        </w:rPr>
-      </w:r>
-    </w:p>
-    <w:p>
-      <w:pPr>
-        <w:rPr>
-          <w:b w:val="1"/>
-          <w:sz w:val="24"/>
-          <w:szCs w:val="24"/>
-          <w:u w:val="single"/>
-        </w:rPr>
-      </w:pPr>
-      <w:r>
-        <w:rPr>
-          <w:rtl w:val="0"/>
-        </w:rPr>
-      </w:r>
-    </w:p>
-    <w:p>
-      <w:pPr>
-        <w:jc w:val="center"/>
-        <w:rPr>
-          <w:b w:val="1"/>
-          <w:sz w:val="24"/>
-          <w:szCs w:val="24"/>
-          <w:u w:val="single"/>
-        </w:rPr>
-      </w:pPr>
-      <w:r>
-        <w:rPr>
-          <w:b w:val="1"/>
-          <w:sz w:val="24"/>
-          <w:szCs w:val="24"/>
-          <w:u w:val="single"/>
-        </w:rPr>
-        <w:drawing>
-          <wp:inline distB="19050" distT="19050" distL="19050" distR="19050">
-            <wp:extent cx="3344700" cy="2027797"/>
-            <wp:effectExtent b="0" l="0" r="0" t="0"/>
-            <wp:docPr descr="model_accuracy_comparison.png" id="17" name="image19.png"/>
-            <a:graphic>
-              <a:graphicData uri="http://schemas.openxmlformats.org/drawingml/2006/picture">
-                <pic:pic>
-                  <pic:nvPicPr>
-                    <pic:cNvPr descr="model_accuracy_comparison.png" id="0" name="image19.png"/>
+                    <pic:cNvPr descr="knn_cm.png" id="0" name="image14.png"/>
                     <pic:cNvPicPr preferRelativeResize="0"/>
                   </pic:nvPicPr>
                   <pic:blipFill>
@@ -2024,7 +1987,7 @@
                   <pic:spPr>
                     <a:xfrm>
                       <a:off x="0" y="0"/>
-                      <a:ext cx="3344700" cy="2027797"/>
+                      <a:ext cx="2476800" cy="1855348"/>
                     </a:xfrm>
                     <a:prstGeom prst="rect"/>
                     <a:ln/>
@@ -2037,61 +2000,164 @@
       </w:r>
       <w:r>
         <w:rPr>
-          <w:rtl w:val="0"/>
-        </w:rPr>
-      </w:r>
-    </w:p>
-    <w:p>
-      <w:pPr>
-        <w:jc w:val="center"/>
-        <w:rPr>
-          <w:b w:val="1"/>
-          <w:sz w:val="24"/>
-          <w:szCs w:val="24"/>
-          <w:u w:val="single"/>
-        </w:rPr>
-      </w:pPr>
-      <w:r>
-        <w:rPr>
-          <w:rtl w:val="0"/>
-        </w:rPr>
-      </w:r>
-    </w:p>
-    <w:p>
-      <w:pPr>
-        <w:jc w:val="center"/>
-        <w:rPr>
-          <w:b w:val="1"/>
-          <w:sz w:val="24"/>
-          <w:szCs w:val="24"/>
-          <w:u w:val="single"/>
-        </w:rPr>
-      </w:pPr>
-      <w:r>
-        <w:rPr>
-          <w:rtl w:val="0"/>
-        </w:rPr>
-      </w:r>
-    </w:p>
-    <w:p>
-      <w:pPr>
-        <w:jc w:val="center"/>
-        <w:rPr>
-          <w:b w:val="1"/>
-          <w:sz w:val="24"/>
-          <w:szCs w:val="24"/>
-          <w:u w:val="single"/>
-        </w:rPr>
-      </w:pPr>
-      <w:r>
-        <w:rPr>
-          <w:rtl w:val="0"/>
-        </w:rPr>
-      </w:r>
-    </w:p>
-    <w:p>
-      <w:pPr>
-        <w:jc w:val="center"/>
+          <w:b w:val="1"/>
+          <w:sz w:val="24"/>
+          <w:szCs w:val="24"/>
+          <w:u w:val="single"/>
+        </w:rPr>
+        <w:drawing>
+          <wp:inline distB="19050" distT="19050" distL="19050" distR="19050">
+            <wp:extent cx="2476800" cy="1855348"/>
+            <wp:effectExtent b="0" l="0" r="0" t="0"/>
+            <wp:docPr descr="random_forest_cm.png" id="15" name="image17.png"/>
+            <a:graphic>
+              <a:graphicData uri="http://schemas.openxmlformats.org/drawingml/2006/picture">
+                <pic:pic>
+                  <pic:nvPicPr>
+                    <pic:cNvPr descr="random_forest_cm.png" id="0" name="image17.png"/>
+                    <pic:cNvPicPr preferRelativeResize="0"/>
+                  </pic:nvPicPr>
+                  <pic:blipFill>
+                    <a:blip r:embed="rId24"/>
+                    <a:srcRect b="0" l="0" r="0" t="0"/>
+                    <a:stretch>
+                      <a:fillRect/>
+                    </a:stretch>
+                  </pic:blipFill>
+                  <pic:spPr>
+                    <a:xfrm>
+                      <a:off x="0" y="0"/>
+                      <a:ext cx="2476800" cy="1855348"/>
+                    </a:xfrm>
+                    <a:prstGeom prst="rect"/>
+                    <a:ln/>
+                  </pic:spPr>
+                </pic:pic>
+              </a:graphicData>
+            </a:graphic>
+          </wp:inline>
+        </w:drawing>
+      </w:r>
+      <w:r>
+        <w:rPr>
+          <w:b w:val="1"/>
+          <w:sz w:val="24"/>
+          <w:szCs w:val="24"/>
+          <w:u w:val="single"/>
+        </w:rPr>
+        <w:drawing>
+          <wp:inline distB="19050" distT="19050" distL="19050" distR="19050">
+            <wp:extent cx="2475635" cy="1854000"/>
+            <wp:effectExtent b="0" l="0" r="0" t="0"/>
+            <wp:docPr descr="svm_cm.png" id="10" name="image15.png"/>
+            <a:graphic>
+              <a:graphicData uri="http://schemas.openxmlformats.org/drawingml/2006/picture">
+                <pic:pic>
+                  <pic:nvPicPr>
+                    <pic:cNvPr descr="svm_cm.png" id="0" name="image15.png"/>
+                    <pic:cNvPicPr preferRelativeResize="0"/>
+                  </pic:nvPicPr>
+                  <pic:blipFill>
+                    <a:blip r:embed="rId25"/>
+                    <a:srcRect b="0" l="0" r="0" t="0"/>
+                    <a:stretch>
+                      <a:fillRect/>
+                    </a:stretch>
+                  </pic:blipFill>
+                  <pic:spPr>
+                    <a:xfrm>
+                      <a:off x="0" y="0"/>
+                      <a:ext cx="2475635" cy="1854000"/>
+                    </a:xfrm>
+                    <a:prstGeom prst="rect"/>
+                    <a:ln/>
+                  </pic:spPr>
+                </pic:pic>
+              </a:graphicData>
+            </a:graphic>
+          </wp:inline>
+        </w:drawing>
+      </w:r>
+      <w:r>
+        <w:rPr>
+          <w:rtl w:val="0"/>
+        </w:rPr>
+      </w:r>
+    </w:p>
+    <w:p>
+      <w:pPr>
+        <w:widowControl w:val="0"/>
+        <w:spacing w:after="240" w:lineRule="auto"/>
+        <w:rPr>
+          <w:color w:val="0e101a"/>
+        </w:rPr>
+      </w:pPr>
+      <w:r>
+        <w:rPr>
+          <w:rtl w:val="0"/>
+        </w:rPr>
+      </w:r>
+    </w:p>
+    <w:p>
+      <w:pPr>
+        <w:widowControl w:val="0"/>
+        <w:spacing w:after="240" w:lineRule="auto"/>
+        <w:rPr>
+          <w:color w:val="0e101a"/>
+        </w:rPr>
+      </w:pPr>
+      <w:r>
+        <w:rPr>
+          <w:rtl w:val="0"/>
+        </w:rPr>
+      </w:r>
+    </w:p>
+    <w:p>
+      <w:pPr>
+        <w:widowControl w:val="0"/>
+        <w:spacing w:line="240" w:lineRule="auto"/>
+        <w:rPr>
+          <w:rFonts w:ascii="Raleway" w:cs="Raleway" w:eastAsia="Raleway" w:hAnsi="Raleway"/>
+          <w:b w:val="1"/>
+          <w:color w:val="1a1a1a"/>
+          <w:sz w:val="52"/>
+          <w:szCs w:val="52"/>
+        </w:rPr>
+      </w:pPr>
+      <w:r>
+        <w:rPr>
+          <w:b w:val="1"/>
+          <w:sz w:val="24"/>
+          <w:szCs w:val="24"/>
+          <w:u w:val="single"/>
+          <w:rtl w:val="0"/>
+        </w:rPr>
+        <w:t xml:space="preserve">Accuracy Comparison</w:t>
+      </w:r>
+      <w:r>
+        <w:rPr>
+          <w:rtl w:val="0"/>
+        </w:rPr>
+      </w:r>
+    </w:p>
+    <w:p>
+      <w:pPr>
+        <w:rPr>
+          <w:b w:val="1"/>
+          <w:sz w:val="24"/>
+          <w:szCs w:val="24"/>
+          <w:u w:val="single"/>
+        </w:rPr>
+      </w:pPr>
+      <w:r>
+        <w:rPr>
+          <w:rtl w:val="0"/>
+        </w:rPr>
+      </w:r>
+    </w:p>
+    <w:p>
+      <w:pPr>
+        <w:jc w:val="left"/>
         <w:rPr>
           <w:b w:val="1"/>
           <w:sz w:val="24"/>
@@ -2110,16 +2176,16 @@
           <wp:inline distB="19050" distT="19050" distL="19050" distR="19050">
             <wp:extent cx="5731200" cy="2908300"/>
             <wp:effectExtent b="0" l="0" r="0" t="0"/>
-            <wp:docPr descr="model_training_time_comparison.png" id="11" name="image18.png"/>
+            <wp:docPr descr="model_accuracy_comparison.png" id="5" name="image22.png"/>
             <a:graphic>
               <a:graphicData uri="http://schemas.openxmlformats.org/drawingml/2006/picture">
                 <pic:pic>
                   <pic:nvPicPr>
-                    <pic:cNvPr descr="model_training_time_comparison.png" id="0" name="image18.png"/>
+                    <pic:cNvPr descr="model_accuracy_comparison.png" id="0" name="image22.png"/>
                     <pic:cNvPicPr preferRelativeResize="0"/>
                   </pic:nvPicPr>
                   <pic:blipFill>
-                    <a:blip r:embed="rId24"/>
+                    <a:blip r:embed="rId26"/>
                     <a:srcRect b="0" l="0" r="0" t="0"/>
                     <a:stretch>
                       <a:fillRect/>
@@ -2147,6 +2213,115 @@
     </w:p>
     <w:p>
       <w:pPr>
+        <w:jc w:val="left"/>
+        <w:rPr>
+          <w:b w:val="1"/>
+          <w:sz w:val="24"/>
+          <w:szCs w:val="24"/>
+          <w:u w:val="single"/>
+        </w:rPr>
+      </w:pPr>
+      <w:r>
+        <w:rPr>
+          <w:b w:val="1"/>
+          <w:sz w:val="24"/>
+          <w:szCs w:val="24"/>
+          <w:u w:val="single"/>
+          <w:rtl w:val="0"/>
+        </w:rPr>
+        <w:t xml:space="preserve">Model Training Time Comparison</w:t>
+      </w:r>
+    </w:p>
+    <w:p>
+      <w:pPr>
+        <w:jc w:val="left"/>
+        <w:rPr>
+          <w:b w:val="1"/>
+          <w:sz w:val="24"/>
+          <w:szCs w:val="24"/>
+          <w:u w:val="single"/>
+        </w:rPr>
+      </w:pPr>
+      <w:r>
+        <w:rPr>
+          <w:rtl w:val="0"/>
+        </w:rPr>
+      </w:r>
+    </w:p>
+    <w:p>
+      <w:pPr>
+        <w:jc w:val="left"/>
+        <w:rPr>
+          <w:b w:val="1"/>
+          <w:sz w:val="24"/>
+          <w:szCs w:val="24"/>
+          <w:u w:val="single"/>
+        </w:rPr>
+      </w:pPr>
+      <w:r>
+        <w:rPr>
+          <w:b w:val="1"/>
+          <w:sz w:val="24"/>
+          <w:szCs w:val="24"/>
+          <w:u w:val="single"/>
+        </w:rPr>
+        <w:drawing>
+          <wp:inline distB="19050" distT="19050" distL="19050" distR="19050">
+            <wp:extent cx="5731200" cy="3441700"/>
+            <wp:effectExtent b="0" l="0" r="0" t="0"/>
+            <wp:docPr descr="model_training_time_comparison.png" id="6" name="image20.png"/>
+            <a:graphic>
+              <a:graphicData uri="http://schemas.openxmlformats.org/drawingml/2006/picture">
+                <pic:pic>
+                  <pic:nvPicPr>
+                    <pic:cNvPr descr="model_training_time_comparison.png" id="0" name="image20.png"/>
+                    <pic:cNvPicPr preferRelativeResize="0"/>
+                  </pic:nvPicPr>
+                  <pic:blipFill>
+                    <a:blip r:embed="rId27"/>
+                    <a:srcRect b="0" l="0" r="0" t="0"/>
+                    <a:stretch>
+                      <a:fillRect/>
+                    </a:stretch>
+                  </pic:blipFill>
+                  <pic:spPr>
+                    <a:xfrm>
+                      <a:off x="0" y="0"/>
+                      <a:ext cx="5731200" cy="3441700"/>
+                    </a:xfrm>
+                    <a:prstGeom prst="rect"/>
+                    <a:ln/>
+                  </pic:spPr>
+                </pic:pic>
+              </a:graphicData>
+            </a:graphic>
+          </wp:inline>
+        </w:drawing>
+      </w:r>
+      <w:r>
+        <w:rPr>
+          <w:rtl w:val="0"/>
+        </w:rPr>
+      </w:r>
+    </w:p>
+    <w:p>
+      <w:pPr>
+        <w:jc w:val="center"/>
+        <w:rPr>
+          <w:b w:val="1"/>
+          <w:sz w:val="24"/>
+          <w:szCs w:val="24"/>
+          <w:u w:val="single"/>
+        </w:rPr>
+      </w:pPr>
+      <w:r>
+        <w:rPr>
+          <w:rtl w:val="0"/>
+        </w:rPr>
+      </w:r>
+    </w:p>
+    <w:p>
+      <w:pPr>
         <w:rPr>
           <w:b w:val="1"/>
           <w:sz w:val="24"/>
@@ -2173,8 +2348,13 @@
       </w:pPr>
       <w:r>
         <w:rPr>
-          <w:rtl w:val="0"/>
-        </w:rPr>
+          <w:b w:val="1"/>
+          <w:sz w:val="24"/>
+          <w:szCs w:val="24"/>
+          <w:u w:val="single"/>
+          <w:rtl w:val="0"/>
+        </w:rPr>
+        <w:t xml:space="preserve">Conclusion</w:t>
       </w:r>
     </w:p>
     <w:p>
@@ -2190,22 +2370,41 @@
       </w:pPr>
       <w:r>
         <w:rPr>
-          <w:rtl w:val="0"/>
-        </w:rPr>
-      </w:r>
-    </w:p>
-    <w:p>
-      <w:pPr>
-        <w:widowControl w:val="0"/>
-        <w:spacing w:after="240" w:lineRule="auto"/>
-        <w:ind w:left="0" w:firstLine="0"/>
-        <w:rPr>
-          <w:b w:val="1"/>
-          <w:sz w:val="24"/>
-          <w:szCs w:val="24"/>
-          <w:u w:val="single"/>
-        </w:rPr>
-      </w:pPr>
+          <w:color w:val="0e101a"/>
+          <w:rtl w:val="0"/>
+        </w:rPr>
+        <w:t xml:space="preserve">Overall, you can see that the Random Forest and CNN perform pretty well, and this would be our choice of models and algorithms. Following is the accuracy and the training time </w:t>
+      </w:r>
+      <w:r>
+        <w:rPr>
+          <w:color w:val="0e101a"/>
+          <w:rtl w:val="0"/>
+        </w:rPr>
+        <w:t xml:space="preserve">comparision</w:t>
+      </w:r>
+      <w:r>
+        <w:rPr>
+          <w:color w:val="0e101a"/>
+          <w:rtl w:val="0"/>
+        </w:rPr>
+        <w:t xml:space="preserve">.</w:t>
+      </w:r>
+      <w:r>
+        <w:rPr>
+          <w:b w:val="1"/>
+          <w:sz w:val="24"/>
+          <w:szCs w:val="24"/>
+          <w:u w:val="single"/>
+          <w:rtl w:val="0"/>
+        </w:rPr>
+        <w:t xml:space="preserve"> </w:t>
+      </w:r>
+      <w:r>
+        <w:rPr>
+          <w:rtl w:val="0"/>
+        </w:rPr>
+        <w:t xml:space="preserve">However, a great attention should be laid on the window_size and the overlapping at the sliding window method, since overfitting could occur.</w:t>
+      </w:r>
       <w:r>
         <w:rPr>
           <w:rtl w:val="0"/>
@@ -2222,7 +2421,121 @@
 </file>
 
 <file path=word/numbering.xml><?xml version="1.0" encoding="utf-8"?>
-<w:numbering xmlns:mc="http://schemas.openxmlformats.org/markup-compatibility/2006" xmlns:o="urn:schemas-microsoft-com:office:office" xmlns:r="http://schemas.openxmlformats.org/officeDocument/2006/relationships" xmlns:m="http://schemas.openxmlformats.org/officeDocument/2006/math" xmlns:v="urn:schemas-microsoft-com:vml" xmlns:wp="http://schemas.openxmlformats.org/drawingml/2006/wordprocessingDrawing" xmlns:w10="urn:schemas-microsoft-com:office:word" xmlns:w="http://schemas.openxmlformats.org/wordprocessingml/2006/main" xmlns:wne="http://schemas.microsoft.com/office/word/2006/wordml" xmlns:sl="http://schemas.openxmlformats.org/schemaLibrary/2006/main" xmlns:a="http://schemas.openxmlformats.org/drawingml/2006/main" xmlns:pic="http://schemas.openxmlformats.org/drawingml/2006/picture" xmlns:c="http://schemas.openxmlformats.org/drawingml/2006/chart" xmlns:lc="http://schemas.openxmlformats.org/drawingml/2006/lockedCanvas" xmlns:dgm="http://schemas.openxmlformats.org/drawingml/2006/diagram" xmlns:wps="http://schemas.microsoft.com/office/word/2010/wordprocessingShape" xmlns:wpg="http://schemas.microsoft.com/office/word/2010/wordprocessingGroup" xmlns:w14="http://schemas.microsoft.com/office/word/2010/wordml" xmlns:w15="http://schemas.microsoft.com/office/word/2012/wordml" xmlns:w16="http://schemas.microsoft.com/office/word/2018/wordml" xmlns:w16cex="http://schemas.microsoft.com/office/word/2018/wordml/cex" xmlns:w16cid="http://schemas.microsoft.com/office/word/2016/wordml/cid" xmlns="http://schemas.microsoft.com/office/tasks/2019/documenttasks" xmlns:cr="http://schemas.microsoft.com/office/comments/2020/reactions"/>
+<w:numbering xmlns:mc="http://schemas.openxmlformats.org/markup-compatibility/2006" xmlns:o="urn:schemas-microsoft-com:office:office" xmlns:r="http://schemas.openxmlformats.org/officeDocument/2006/relationships" xmlns:m="http://schemas.openxmlformats.org/officeDocument/2006/math" xmlns:v="urn:schemas-microsoft-com:vml" xmlns:wp="http://schemas.openxmlformats.org/drawingml/2006/wordprocessingDrawing" xmlns:w10="urn:schemas-microsoft-com:office:word" xmlns:w="http://schemas.openxmlformats.org/wordprocessingml/2006/main" xmlns:wne="http://schemas.microsoft.com/office/word/2006/wordml" xmlns:sl="http://schemas.openxmlformats.org/schemaLibrary/2006/main" xmlns:a="http://schemas.openxmlformats.org/drawingml/2006/main" xmlns:pic="http://schemas.openxmlformats.org/drawingml/2006/picture" xmlns:c="http://schemas.openxmlformats.org/drawingml/2006/chart" xmlns:lc="http://schemas.openxmlformats.org/drawingml/2006/lockedCanvas" xmlns:dgm="http://schemas.openxmlformats.org/drawingml/2006/diagram" xmlns:wps="http://schemas.microsoft.com/office/word/2010/wordprocessingShape" xmlns:wpg="http://schemas.microsoft.com/office/word/2010/wordprocessingGroup" xmlns:w14="http://schemas.microsoft.com/office/word/2010/wordml" xmlns:w15="http://schemas.microsoft.com/office/word/2012/wordml" xmlns:w16="http://schemas.microsoft.com/office/word/2018/wordml" xmlns:w16cex="http://schemas.microsoft.com/office/word/2018/wordml/cex" xmlns:w16cid="http://schemas.microsoft.com/office/word/2016/wordml/cid" xmlns="http://schemas.microsoft.com/office/tasks/2019/documenttasks" xmlns:cr="http://schemas.microsoft.com/office/comments/2020/reactions">
+  <w:abstractNum w:abstractNumId="1">
+    <w:lvl w:ilvl="0">
+      <w:start w:val="1"/>
+      <w:numFmt w:val="bullet"/>
+      <w:lvlText w:val="●"/>
+      <w:lvlJc w:val="right"/>
+      <w:pPr>
+        <w:ind w:left="720" w:hanging="360"/>
+      </w:pPr>
+      <w:rPr>
+        <w:u w:val="none"/>
+      </w:rPr>
+    </w:lvl>
+    <w:lvl w:ilvl="1">
+      <w:start w:val="1"/>
+      <w:numFmt w:val="bullet"/>
+      <w:lvlText w:val="○"/>
+      <w:lvlJc w:val="right"/>
+      <w:pPr>
+        <w:ind w:left="1440" w:hanging="360"/>
+      </w:pPr>
+      <w:rPr>
+        <w:u w:val="none"/>
+      </w:rPr>
+    </w:lvl>
+    <w:lvl w:ilvl="2">
+      <w:start w:val="1"/>
+      <w:numFmt w:val="bullet"/>
+      <w:lvlText w:val="■"/>
+      <w:lvlJc w:val="right"/>
+      <w:pPr>
+        <w:ind w:left="2160" w:hanging="360"/>
+      </w:pPr>
+      <w:rPr>
+        <w:u w:val="none"/>
+      </w:rPr>
+    </w:lvl>
+    <w:lvl w:ilvl="3">
+      <w:start w:val="1"/>
+      <w:numFmt w:val="bullet"/>
+      <w:lvlText w:val="●"/>
+      <w:lvlJc w:val="right"/>
+      <w:pPr>
+        <w:ind w:left="2880" w:hanging="360"/>
+      </w:pPr>
+      <w:rPr>
+        <w:u w:val="none"/>
+      </w:rPr>
+    </w:lvl>
+    <w:lvl w:ilvl="4">
+      <w:start w:val="1"/>
+      <w:numFmt w:val="bullet"/>
+      <w:lvlText w:val="○"/>
+      <w:lvlJc w:val="right"/>
+      <w:pPr>
+        <w:ind w:left="3600" w:hanging="360"/>
+      </w:pPr>
+      <w:rPr>
+        <w:u w:val="none"/>
+      </w:rPr>
+    </w:lvl>
+    <w:lvl w:ilvl="5">
+      <w:start w:val="1"/>
+      <w:numFmt w:val="bullet"/>
+      <w:lvlText w:val="■"/>
+      <w:lvlJc w:val="right"/>
+      <w:pPr>
+        <w:ind w:left="4320" w:hanging="360"/>
+      </w:pPr>
+      <w:rPr>
+        <w:u w:val="none"/>
+      </w:rPr>
+    </w:lvl>
+    <w:lvl w:ilvl="6">
+      <w:start w:val="1"/>
+      <w:numFmt w:val="bullet"/>
+      <w:lvlText w:val="●"/>
+      <w:lvlJc w:val="right"/>
+      <w:pPr>
+        <w:ind w:left="5040" w:hanging="360"/>
+      </w:pPr>
+      <w:rPr>
+        <w:u w:val="none"/>
+      </w:rPr>
+    </w:lvl>
+    <w:lvl w:ilvl="7">
+      <w:start w:val="1"/>
+      <w:numFmt w:val="bullet"/>
+      <w:lvlText w:val="○"/>
+      <w:lvlJc w:val="right"/>
+      <w:pPr>
+        <w:ind w:left="5760" w:hanging="360"/>
+      </w:pPr>
+      <w:rPr>
+        <w:u w:val="none"/>
+      </w:rPr>
+    </w:lvl>
+    <w:lvl w:ilvl="8">
+      <w:start w:val="1"/>
+      <w:numFmt w:val="bullet"/>
+      <w:lvlText w:val="■"/>
+      <w:lvlJc w:val="right"/>
+      <w:pPr>
+        <w:ind w:left="6480" w:hanging="360"/>
+      </w:pPr>
+      <w:rPr>
+        <w:u w:val="none"/>
+      </w:rPr>
+    </w:lvl>
+  </w:abstractNum>
+  <w:num w:numId="1">
+    <w:abstractNumId w:val="1"/>
+  </w:num>
+</w:numbering>
 </file>
 
 <file path=word/styles.xml><?xml version="1.0" encoding="utf-8"?>
@@ -2246,7 +2559,7 @@
     <w:name w:val="normal"/>
   </w:style>
   <w:style w:type="table" w:styleId="TableNormal" w:default="1">
-    <w:name w:val="Table Normal"/>
+    <w:name w:val="TableNormal"/>
   </w:style>
   <w:style w:type="paragraph" w:styleId="Heading1">
     <w:name w:val="heading 1"/>

</xml_diff>